<commit_message>
Handle errors and save it in result history
update ResultHistory columns
</commit_message>
<xml_diff>
--- a/Spec/OtherServices.docx
+++ b/Spec/OtherServices.docx
@@ -15,9 +15,55 @@
         </w:r>
       </w:hyperlink>
     </w:p>
-    <w:p/>
-    <w:p>
-      <w:hyperlink r:id="rId6" w:history="1">
+    <w:p>
+      <w:r>
+        <w:rPr>
+          <w:noProof/>
+          <w:lang w:eastAsia="fr-FR"/>
+        </w:rPr>
+        <w:drawing>
+          <wp:inline distT="0" distB="0" distL="0" distR="0" wp14:anchorId="1F4983F5" wp14:editId="5DC8E14A">
+            <wp:extent cx="5760720" cy="2364063"/>
+            <wp:effectExtent l="0" t="0" r="0" b="0"/>
+            <wp:docPr id="17" name="Image 17"/>
+            <wp:cNvGraphicFramePr>
+              <a:graphicFrameLocks xmlns:a="http://schemas.openxmlformats.org/drawingml/2006/main" noChangeAspect="1"/>
+            </wp:cNvGraphicFramePr>
+            <a:graphic xmlns:a="http://schemas.openxmlformats.org/drawingml/2006/main">
+              <a:graphicData uri="http://schemas.openxmlformats.org/drawingml/2006/picture">
+                <pic:pic xmlns:pic="http://schemas.openxmlformats.org/drawingml/2006/picture">
+                  <pic:nvPicPr>
+                    <pic:cNvPr id="0" name=""/>
+                    <pic:cNvPicPr/>
+                  </pic:nvPicPr>
+                  <pic:blipFill>
+                    <a:blip r:embed="rId6"/>
+                    <a:stretch>
+                      <a:fillRect/>
+                    </a:stretch>
+                  </pic:blipFill>
+                  <pic:spPr>
+                    <a:xfrm>
+                      <a:off x="0" y="0"/>
+                      <a:ext cx="5760720" cy="2364063"/>
+                    </a:xfrm>
+                    <a:prstGeom prst="rect">
+                      <a:avLst/>
+                    </a:prstGeom>
+                  </pic:spPr>
+                </pic:pic>
+              </a:graphicData>
+            </a:graphic>
+          </wp:inline>
+        </w:drawing>
+      </w:r>
+      <w:bookmarkStart w:id="0" w:name="_GoBack"/>
+      <w:bookmarkEnd w:id="0"/>
+    </w:p>
+    <w:p/>
+    <w:p/>
+    <w:p>
+      <w:hyperlink r:id="rId7" w:history="1">
         <w:r>
           <w:rPr>
             <w:rStyle w:val="Lienhypertexte"/>
@@ -48,7 +94,7 @@
                     <pic:cNvPicPr/>
                   </pic:nvPicPr>
                   <pic:blipFill>
-                    <a:blip r:embed="rId7"/>
+                    <a:blip r:embed="rId8"/>
                     <a:stretch>
                       <a:fillRect/>
                     </a:stretch>
@@ -162,6 +208,7 @@
         <w:rPr>
           <w:lang w:val="en-US"/>
         </w:rPr>
+        <w:lastRenderedPageBreak/>
         <w:t xml:space="preserve">What I like is that one can </w:t>
       </w:r>
       <w:r>
@@ -253,7 +300,7 @@
           <w:lang w:val="en-US"/>
         </w:rPr>
       </w:pPr>
-      <w:hyperlink r:id="rId8" w:history="1">
+      <w:hyperlink r:id="rId9" w:history="1">
         <w:r>
           <w:rPr>
             <w:rStyle w:val="Lienhypertexte"/>
@@ -292,7 +339,7 @@
       </w:r>
     </w:p>
     <w:p>
-      <w:hyperlink r:id="rId9" w:history="1">
+      <w:hyperlink r:id="rId10" w:history="1">
         <w:r>
           <w:rPr>
             <w:rStyle w:val="Lienhypertexte"/>
@@ -374,7 +421,7 @@
                     <pic:cNvPicPr/>
                   </pic:nvPicPr>
                   <pic:blipFill>
-                    <a:blip r:embed="rId10"/>
+                    <a:blip r:embed="rId11"/>
                     <a:stretch>
                       <a:fillRect/>
                     </a:stretch>
@@ -406,6 +453,7 @@
         <w:rPr>
           <w:lang w:val="en-US"/>
         </w:rPr>
+        <w:lastRenderedPageBreak/>
         <w:t>o</w:t>
       </w:r>
       <w:proofErr w:type="gramEnd"/>
@@ -442,7 +490,7 @@
         <w:br/>
         <w:t xml:space="preserve">You can also check out our help article for a quick start: </w:t>
       </w:r>
-      <w:hyperlink r:id="rId11" w:history="1">
+      <w:hyperlink r:id="rId12" w:history="1">
         <w:r>
           <w:rPr>
             <w:rStyle w:val="Lienhypertexte"/>
@@ -491,7 +539,7 @@
           <w:lang w:val="en-US"/>
         </w:rPr>
       </w:pPr>
-      <w:hyperlink r:id="rId12" w:history="1">
+      <w:hyperlink r:id="rId13" w:history="1">
         <w:r>
           <w:rPr>
             <w:rStyle w:val="Lienhypertexte"/>
@@ -514,7 +562,7 @@
           <w:lang w:val="en-US"/>
         </w:rPr>
       </w:pPr>
-      <w:hyperlink r:id="rId13" w:history="1">
+      <w:hyperlink r:id="rId14" w:history="1">
         <w:r>
           <w:rPr>
             <w:rStyle w:val="Lienhypertexte"/>
@@ -542,60 +590,11 @@
           <w:noProof/>
           <w:lang w:eastAsia="fr-FR"/>
         </w:rPr>
-        <w:lastRenderedPageBreak/>
         <w:drawing>
           <wp:inline distT="0" distB="0" distL="0" distR="0" wp14:anchorId="388ADB25" wp14:editId="4205E97E">
             <wp:extent cx="1771650" cy="1190625"/>
             <wp:effectExtent l="0" t="0" r="0" b="9525"/>
             <wp:docPr id="6" name="Image 6"/>
-            <wp:cNvGraphicFramePr>
-              <a:graphicFrameLocks xmlns:a="http://schemas.openxmlformats.org/drawingml/2006/main" noChangeAspect="1"/>
-            </wp:cNvGraphicFramePr>
-            <a:graphic xmlns:a="http://schemas.openxmlformats.org/drawingml/2006/main">
-              <a:graphicData uri="http://schemas.openxmlformats.org/drawingml/2006/picture">
-                <pic:pic xmlns:pic="http://schemas.openxmlformats.org/drawingml/2006/picture">
-                  <pic:nvPicPr>
-                    <pic:cNvPr id="0" name=""/>
-                    <pic:cNvPicPr/>
-                  </pic:nvPicPr>
-                  <pic:blipFill>
-                    <a:blip r:embed="rId14"/>
-                    <a:stretch>
-                      <a:fillRect/>
-                    </a:stretch>
-                  </pic:blipFill>
-                  <pic:spPr>
-                    <a:xfrm>
-                      <a:off x="0" y="0"/>
-                      <a:ext cx="1771650" cy="1190625"/>
-                    </a:xfrm>
-                    <a:prstGeom prst="rect">
-                      <a:avLst/>
-                    </a:prstGeom>
-                  </pic:spPr>
-                </pic:pic>
-              </a:graphicData>
-            </a:graphic>
-          </wp:inline>
-        </w:drawing>
-      </w:r>
-    </w:p>
-    <w:p>
-      <w:pPr>
-        <w:rPr>
-          <w:lang w:val="en-US"/>
-        </w:rPr>
-      </w:pPr>
-      <w:r>
-        <w:rPr>
-          <w:noProof/>
-          <w:lang w:eastAsia="fr-FR"/>
-        </w:rPr>
-        <w:drawing>
-          <wp:inline distT="0" distB="0" distL="0" distR="0" wp14:anchorId="77DB5273" wp14:editId="33F6F127">
-            <wp:extent cx="5760720" cy="3163925"/>
-            <wp:effectExtent l="0" t="0" r="0" b="0"/>
-            <wp:docPr id="7" name="Image 7"/>
             <wp:cNvGraphicFramePr>
               <a:graphicFrameLocks xmlns:a="http://schemas.openxmlformats.org/drawingml/2006/main" noChangeAspect="1"/>
             </wp:cNvGraphicFramePr>
@@ -615,7 +614,7 @@
                   <pic:spPr>
                     <a:xfrm>
                       <a:off x="0" y="0"/>
-                      <a:ext cx="5760720" cy="3163925"/>
+                      <a:ext cx="1771650" cy="1190625"/>
                     </a:xfrm>
                     <a:prstGeom prst="rect">
                       <a:avLst/>
@@ -634,37 +633,16 @@
           <w:lang w:val="en-US"/>
         </w:rPr>
       </w:pPr>
-    </w:p>
-    <w:p>
-      <w:pPr>
-        <w:rPr>
-          <w:lang w:val="en-US"/>
-        </w:rPr>
-      </w:pPr>
-      <w:r>
-        <w:rPr>
-          <w:lang w:val="en-US"/>
-        </w:rPr>
-        <w:t>Alert mail:</w:t>
-      </w:r>
-    </w:p>
-    <w:p>
-      <w:pPr>
-        <w:rPr>
-          <w:lang w:val="en-US"/>
-        </w:rPr>
-      </w:pPr>
       <w:r>
         <w:rPr>
           <w:noProof/>
           <w:lang w:eastAsia="fr-FR"/>
         </w:rPr>
-        <w:lastRenderedPageBreak/>
         <w:drawing>
-          <wp:inline distT="0" distB="0" distL="0" distR="0" wp14:anchorId="238E23E3" wp14:editId="1F037037">
-            <wp:extent cx="3943350" cy="3648075"/>
-            <wp:effectExtent l="0" t="0" r="0" b="9525"/>
-            <wp:docPr id="8" name="Image 8"/>
+          <wp:inline distT="0" distB="0" distL="0" distR="0" wp14:anchorId="77DB5273" wp14:editId="33F6F127">
+            <wp:extent cx="5760720" cy="3163925"/>
+            <wp:effectExtent l="0" t="0" r="0" b="0"/>
+            <wp:docPr id="7" name="Image 7"/>
             <wp:cNvGraphicFramePr>
               <a:graphicFrameLocks xmlns:a="http://schemas.openxmlformats.org/drawingml/2006/main" noChangeAspect="1"/>
             </wp:cNvGraphicFramePr>
@@ -684,6 +662,75 @@
                   <pic:spPr>
                     <a:xfrm>
                       <a:off x="0" y="0"/>
+                      <a:ext cx="5760720" cy="3163925"/>
+                    </a:xfrm>
+                    <a:prstGeom prst="rect">
+                      <a:avLst/>
+                    </a:prstGeom>
+                  </pic:spPr>
+                </pic:pic>
+              </a:graphicData>
+            </a:graphic>
+          </wp:inline>
+        </w:drawing>
+      </w:r>
+    </w:p>
+    <w:p>
+      <w:pPr>
+        <w:rPr>
+          <w:lang w:val="en-US"/>
+        </w:rPr>
+      </w:pPr>
+    </w:p>
+    <w:p>
+      <w:pPr>
+        <w:rPr>
+          <w:lang w:val="en-US"/>
+        </w:rPr>
+      </w:pPr>
+      <w:r>
+        <w:rPr>
+          <w:lang w:val="en-US"/>
+        </w:rPr>
+        <w:t>Alert mail:</w:t>
+      </w:r>
+    </w:p>
+    <w:p>
+      <w:pPr>
+        <w:rPr>
+          <w:lang w:val="en-US"/>
+        </w:rPr>
+      </w:pPr>
+      <w:r>
+        <w:rPr>
+          <w:noProof/>
+          <w:lang w:eastAsia="fr-FR"/>
+        </w:rPr>
+        <w:lastRenderedPageBreak/>
+        <w:drawing>
+          <wp:inline distT="0" distB="0" distL="0" distR="0" wp14:anchorId="238E23E3" wp14:editId="1F037037">
+            <wp:extent cx="3943350" cy="3648075"/>
+            <wp:effectExtent l="0" t="0" r="0" b="9525"/>
+            <wp:docPr id="8" name="Image 8"/>
+            <wp:cNvGraphicFramePr>
+              <a:graphicFrameLocks xmlns:a="http://schemas.openxmlformats.org/drawingml/2006/main" noChangeAspect="1"/>
+            </wp:cNvGraphicFramePr>
+            <a:graphic xmlns:a="http://schemas.openxmlformats.org/drawingml/2006/main">
+              <a:graphicData uri="http://schemas.openxmlformats.org/drawingml/2006/picture">
+                <pic:pic xmlns:pic="http://schemas.openxmlformats.org/drawingml/2006/picture">
+                  <pic:nvPicPr>
+                    <pic:cNvPr id="0" name=""/>
+                    <pic:cNvPicPr/>
+                  </pic:nvPicPr>
+                  <pic:blipFill>
+                    <a:blip r:embed="rId17"/>
+                    <a:stretch>
+                      <a:fillRect/>
+                    </a:stretch>
+                  </pic:blipFill>
+                  <pic:spPr>
+                    <a:xfrm>
+                      <a:off x="0" y="0"/>
                       <a:ext cx="3943350" cy="3648075"/>
                     </a:xfrm>
                     <a:prstGeom prst="rect">
@@ -738,7 +785,7 @@
         </w:rPr>
         <w:t xml:space="preserve">How to use website monitoring application, which is free open-source tool: </w:t>
       </w:r>
-      <w:hyperlink r:id="rId17" w:tgtFrame="_blank" w:history="1">
+      <w:hyperlink r:id="rId18" w:tgtFrame="_blank" w:history="1">
         <w:r>
           <w:rPr>
             <w:rStyle w:val="Lienhypertexte"/>
@@ -754,7 +801,7 @@
           <w:lang w:val="en-US"/>
         </w:rPr>
       </w:pPr>
-      <w:hyperlink r:id="rId18" w:history="1">
+      <w:hyperlink r:id="rId19" w:history="1">
         <w:r>
           <w:rPr>
             <w:rStyle w:val="Lienhypertexte"/>
@@ -775,50 +822,6 @@
             <wp:extent cx="5760720" cy="1212654"/>
             <wp:effectExtent l="0" t="0" r="0" b="6985"/>
             <wp:docPr id="3" name="Image 3"/>
-            <wp:cNvGraphicFramePr>
-              <a:graphicFrameLocks xmlns:a="http://schemas.openxmlformats.org/drawingml/2006/main" noChangeAspect="1"/>
-            </wp:cNvGraphicFramePr>
-            <a:graphic xmlns:a="http://schemas.openxmlformats.org/drawingml/2006/main">
-              <a:graphicData uri="http://schemas.openxmlformats.org/drawingml/2006/picture">
-                <pic:pic xmlns:pic="http://schemas.openxmlformats.org/drawingml/2006/picture">
-                  <pic:nvPicPr>
-                    <pic:cNvPr id="0" name=""/>
-                    <pic:cNvPicPr/>
-                  </pic:nvPicPr>
-                  <pic:blipFill>
-                    <a:blip r:embed="rId19"/>
-                    <a:stretch>
-                      <a:fillRect/>
-                    </a:stretch>
-                  </pic:blipFill>
-                  <pic:spPr>
-                    <a:xfrm>
-                      <a:off x="0" y="0"/>
-                      <a:ext cx="5760720" cy="1212654"/>
-                    </a:xfrm>
-                    <a:prstGeom prst="rect">
-                      <a:avLst/>
-                    </a:prstGeom>
-                  </pic:spPr>
-                </pic:pic>
-              </a:graphicData>
-            </a:graphic>
-          </wp:inline>
-        </w:drawing>
-      </w:r>
-    </w:p>
-    <w:p>
-      <w:r>
-        <w:rPr>
-          <w:noProof/>
-          <w:lang w:eastAsia="fr-FR"/>
-        </w:rPr>
-        <w:lastRenderedPageBreak/>
-        <w:drawing>
-          <wp:inline distT="0" distB="0" distL="0" distR="0" wp14:anchorId="149F01C2" wp14:editId="331325BA">
-            <wp:extent cx="5760720" cy="3337249"/>
-            <wp:effectExtent l="0" t="0" r="0" b="0"/>
-            <wp:docPr id="4" name="Image 4"/>
             <wp:cNvGraphicFramePr>
               <a:graphicFrameLocks xmlns:a="http://schemas.openxmlformats.org/drawingml/2006/main" noChangeAspect="1"/>
             </wp:cNvGraphicFramePr>
@@ -838,7 +841,7 @@
                   <pic:spPr>
                     <a:xfrm>
                       <a:off x="0" y="0"/>
-                      <a:ext cx="5760720" cy="3337249"/>
+                      <a:ext cx="5760720" cy="1212654"/>
                     </a:xfrm>
                     <a:prstGeom prst="rect">
                       <a:avLst/>
@@ -851,29 +854,18 @@
         </w:drawing>
       </w:r>
     </w:p>
-    <w:p/>
-    <w:p/>
-    <w:p>
-      <w:proofErr w:type="spellStart"/>
-      <w:r>
-        <w:t>Result</w:t>
-      </w:r>
-      <w:proofErr w:type="spellEnd"/>
-      <w:r>
-        <w:t> : chart or table :</w:t>
-      </w:r>
-    </w:p>
     <w:p>
       <w:r>
         <w:rPr>
           <w:noProof/>
           <w:lang w:eastAsia="fr-FR"/>
         </w:rPr>
+        <w:lastRenderedPageBreak/>
         <w:drawing>
-          <wp:inline distT="0" distB="0" distL="0" distR="0" wp14:anchorId="009B1788" wp14:editId="58E27068">
-            <wp:extent cx="5760720" cy="1553177"/>
-            <wp:effectExtent l="0" t="0" r="0" b="9525"/>
-            <wp:docPr id="5" name="Image 5"/>
+          <wp:inline distT="0" distB="0" distL="0" distR="0" wp14:anchorId="149F01C2" wp14:editId="331325BA">
+            <wp:extent cx="5760720" cy="3337249"/>
+            <wp:effectExtent l="0" t="0" r="0" b="0"/>
+            <wp:docPr id="4" name="Image 4"/>
             <wp:cNvGraphicFramePr>
               <a:graphicFrameLocks xmlns:a="http://schemas.openxmlformats.org/drawingml/2006/main" noChangeAspect="1"/>
             </wp:cNvGraphicFramePr>
@@ -893,7 +885,7 @@
                   <pic:spPr>
                     <a:xfrm>
                       <a:off x="0" y="0"/>
-                      <a:ext cx="5760720" cy="1553177"/>
+                      <a:ext cx="5760720" cy="3337249"/>
                     </a:xfrm>
                     <a:prstGeom prst="rect">
                       <a:avLst/>
@@ -907,6 +899,17 @@
       </w:r>
     </w:p>
     <w:p/>
+    <w:p/>
+    <w:p>
+      <w:proofErr w:type="spellStart"/>
+      <w:r>
+        <w:t>Result</w:t>
+      </w:r>
+      <w:proofErr w:type="spellEnd"/>
+      <w:r>
+        <w:t> : chart or table :</w:t>
+      </w:r>
+    </w:p>
     <w:p>
       <w:r>
         <w:rPr>
@@ -914,10 +917,10 @@
           <w:lang w:eastAsia="fr-FR"/>
         </w:rPr>
         <w:drawing>
-          <wp:inline distT="0" distB="0" distL="0" distR="0" wp14:anchorId="01FF21E0" wp14:editId="33C33005">
-            <wp:extent cx="5760720" cy="1612585"/>
-            <wp:effectExtent l="0" t="0" r="0" b="6985"/>
-            <wp:docPr id="9" name="Image 9"/>
+          <wp:inline distT="0" distB="0" distL="0" distR="0" wp14:anchorId="009B1788" wp14:editId="58E27068">
+            <wp:extent cx="5760720" cy="1553177"/>
+            <wp:effectExtent l="0" t="0" r="0" b="9525"/>
+            <wp:docPr id="5" name="Image 5"/>
             <wp:cNvGraphicFramePr>
               <a:graphicFrameLocks xmlns:a="http://schemas.openxmlformats.org/drawingml/2006/main" noChangeAspect="1"/>
             </wp:cNvGraphicFramePr>
@@ -937,6 +940,50 @@
                   <pic:spPr>
                     <a:xfrm>
                       <a:off x="0" y="0"/>
+                      <a:ext cx="5760720" cy="1553177"/>
+                    </a:xfrm>
+                    <a:prstGeom prst="rect">
+                      <a:avLst/>
+                    </a:prstGeom>
+                  </pic:spPr>
+                </pic:pic>
+              </a:graphicData>
+            </a:graphic>
+          </wp:inline>
+        </w:drawing>
+      </w:r>
+    </w:p>
+    <w:p/>
+    <w:p>
+      <w:r>
+        <w:rPr>
+          <w:noProof/>
+          <w:lang w:eastAsia="fr-FR"/>
+        </w:rPr>
+        <w:drawing>
+          <wp:inline distT="0" distB="0" distL="0" distR="0" wp14:anchorId="01FF21E0" wp14:editId="33C33005">
+            <wp:extent cx="5760720" cy="1612585"/>
+            <wp:effectExtent l="0" t="0" r="0" b="6985"/>
+            <wp:docPr id="9" name="Image 9"/>
+            <wp:cNvGraphicFramePr>
+              <a:graphicFrameLocks xmlns:a="http://schemas.openxmlformats.org/drawingml/2006/main" noChangeAspect="1"/>
+            </wp:cNvGraphicFramePr>
+            <a:graphic xmlns:a="http://schemas.openxmlformats.org/drawingml/2006/main">
+              <a:graphicData uri="http://schemas.openxmlformats.org/drawingml/2006/picture">
+                <pic:pic xmlns:pic="http://schemas.openxmlformats.org/drawingml/2006/picture">
+                  <pic:nvPicPr>
+                    <pic:cNvPr id="0" name=""/>
+                    <pic:cNvPicPr/>
+                  </pic:nvPicPr>
+                  <pic:blipFill>
+                    <a:blip r:embed="rId23"/>
+                    <a:stretch>
+                      <a:fillRect/>
+                    </a:stretch>
+                  </pic:blipFill>
+                  <pic:spPr>
+                    <a:xfrm>
+                      <a:off x="0" y="0"/>
                       <a:ext cx="5760720" cy="1612585"/>
                     </a:xfrm>
                     <a:prstGeom prst="rect">
@@ -957,7 +1004,7 @@
     <w:p/>
     <w:p/>
     <w:p>
-      <w:hyperlink r:id="rId23" w:history="1">
+      <w:hyperlink r:id="rId24" w:history="1">
         <w:r>
           <w:rPr>
             <w:rStyle w:val="Lienhypertexte"/>
@@ -1056,7 +1103,7 @@
               </w:rPr>
               <w:t xml:space="preserve">Like </w:t>
             </w:r>
-            <w:hyperlink r:id="rId24" w:history="1">
+            <w:hyperlink r:id="rId25" w:history="1">
               <w:r>
                 <w:rPr>
                   <w:rStyle w:val="Lienhypertexte"/>
@@ -1146,7 +1193,7 @@
     </w:tbl>
     <w:p/>
     <w:p>
-      <w:hyperlink r:id="rId25" w:history="1">
+      <w:hyperlink r:id="rId26" w:history="1">
         <w:r>
           <w:rPr>
             <w:rStyle w:val="Lienhypertexte"/>
@@ -1166,130 +1213,6 @@
             <wp:extent cx="5760720" cy="3169437"/>
             <wp:effectExtent l="0" t="0" r="0" b="0"/>
             <wp:docPr id="13" name="Image 13"/>
-            <wp:cNvGraphicFramePr>
-              <a:graphicFrameLocks xmlns:a="http://schemas.openxmlformats.org/drawingml/2006/main" noChangeAspect="1"/>
-            </wp:cNvGraphicFramePr>
-            <a:graphic xmlns:a="http://schemas.openxmlformats.org/drawingml/2006/main">
-              <a:graphicData uri="http://schemas.openxmlformats.org/drawingml/2006/picture">
-                <pic:pic xmlns:pic="http://schemas.openxmlformats.org/drawingml/2006/picture">
-                  <pic:nvPicPr>
-                    <pic:cNvPr id="0" name=""/>
-                    <pic:cNvPicPr/>
-                  </pic:nvPicPr>
-                  <pic:blipFill>
-                    <a:blip r:embed="rId26"/>
-                    <a:stretch>
-                      <a:fillRect/>
-                    </a:stretch>
-                  </pic:blipFill>
-                  <pic:spPr>
-                    <a:xfrm>
-                      <a:off x="0" y="0"/>
-                      <a:ext cx="5760720" cy="3169437"/>
-                    </a:xfrm>
-                    <a:prstGeom prst="rect">
-                      <a:avLst/>
-                    </a:prstGeom>
-                  </pic:spPr>
-                </pic:pic>
-              </a:graphicData>
-            </a:graphic>
-          </wp:inline>
-        </w:drawing>
-      </w:r>
-    </w:p>
-    <w:p>
-      <w:pPr>
-        <w:pStyle w:val="NormalWeb"/>
-        <w:rPr>
-          <w:lang w:val="en-US"/>
-        </w:rPr>
-      </w:pPr>
-      <w:proofErr w:type="spellStart"/>
-      <w:r>
-        <w:rPr>
-          <w:lang w:val="en-US"/>
-        </w:rPr>
-        <w:lastRenderedPageBreak/>
-        <w:t>Wachete</w:t>
-      </w:r>
-      <w:proofErr w:type="spellEnd"/>
-      <w:r>
-        <w:rPr>
-          <w:lang w:val="en-US"/>
-        </w:rPr>
-        <w:t xml:space="preserve"> has a lot more to offer than other content monitoring tools on this list. What makes it stand out is its </w:t>
-      </w:r>
-      <w:r>
-        <w:rPr>
-          <w:rStyle w:val="lev"/>
-          <w:lang w:val="en-US"/>
-        </w:rPr>
-        <w:t>ability to monitor password-protected pages as well as dynamic and JavaScript pages</w:t>
-      </w:r>
-      <w:r>
-        <w:rPr>
-          <w:lang w:val="en-US"/>
-        </w:rPr>
-        <w:t>.</w:t>
-      </w:r>
-    </w:p>
-    <w:p>
-      <w:pPr>
-        <w:pStyle w:val="NormalWeb"/>
-        <w:rPr>
-          <w:lang w:val="en-US"/>
-        </w:rPr>
-      </w:pPr>
-      <w:r>
-        <w:rPr>
-          <w:lang w:val="en-US"/>
-        </w:rPr>
-        <w:t>Moreover, you can track changes on pages that require a click or an input and monitor configured pages from different locations and more.</w:t>
-      </w:r>
-    </w:p>
-    <w:p>
-      <w:pPr>
-        <w:rPr>
-          <w:lang w:val="en-US"/>
-        </w:rPr>
-      </w:pPr>
-      <w:r>
-        <w:rPr>
-          <w:lang w:val="en-US"/>
-        </w:rPr>
-        <w:t xml:space="preserve">It collects and stores web content along </w:t>
-      </w:r>
-      <w:r>
-        <w:rPr>
-          <w:highlight w:val="yellow"/>
-          <w:lang w:val="en-US"/>
-        </w:rPr>
-        <w:t>with change history for up to six months</w:t>
-      </w:r>
-      <w:r>
-        <w:rPr>
-          <w:lang w:val="en-US"/>
-        </w:rPr>
-        <w:t>, allowing you to track old pages or changes when required.</w:t>
-      </w:r>
-    </w:p>
-    <w:p>
-      <w:pPr>
-        <w:rPr>
-          <w:lang w:val="en-US"/>
-        </w:rPr>
-      </w:pPr>
-      <w:r>
-        <w:rPr>
-          <w:noProof/>
-          <w:lang w:eastAsia="fr-FR"/>
-        </w:rPr>
-        <w:drawing>
-          <wp:inline distT="0" distB="0" distL="0" distR="0" wp14:anchorId="2F0B58BB" wp14:editId="7ABB0965">
-            <wp:extent cx="5760720" cy="4147522"/>
-            <wp:effectExtent l="0" t="0" r="0" b="5715"/>
-            <wp:docPr id="14" name="Image 14"/>
             <wp:cNvGraphicFramePr>
               <a:graphicFrameLocks xmlns:a="http://schemas.openxmlformats.org/drawingml/2006/main" noChangeAspect="1"/>
             </wp:cNvGraphicFramePr>
@@ -1309,6 +1232,130 @@
                   <pic:spPr>
                     <a:xfrm>
                       <a:off x="0" y="0"/>
+                      <a:ext cx="5760720" cy="3169437"/>
+                    </a:xfrm>
+                    <a:prstGeom prst="rect">
+                      <a:avLst/>
+                    </a:prstGeom>
+                  </pic:spPr>
+                </pic:pic>
+              </a:graphicData>
+            </a:graphic>
+          </wp:inline>
+        </w:drawing>
+      </w:r>
+    </w:p>
+    <w:p>
+      <w:pPr>
+        <w:pStyle w:val="NormalWeb"/>
+        <w:rPr>
+          <w:lang w:val="en-US"/>
+        </w:rPr>
+      </w:pPr>
+      <w:proofErr w:type="spellStart"/>
+      <w:r>
+        <w:rPr>
+          <w:lang w:val="en-US"/>
+        </w:rPr>
+        <w:lastRenderedPageBreak/>
+        <w:t>Wachete</w:t>
+      </w:r>
+      <w:proofErr w:type="spellEnd"/>
+      <w:r>
+        <w:rPr>
+          <w:lang w:val="en-US"/>
+        </w:rPr>
+        <w:t xml:space="preserve"> has a lot more to offer than other content monitoring tools on this list. What makes it stand out is its </w:t>
+      </w:r>
+      <w:r>
+        <w:rPr>
+          <w:rStyle w:val="lev"/>
+          <w:lang w:val="en-US"/>
+        </w:rPr>
+        <w:t>ability to monitor password-protected pages as well as dynamic and JavaScript pages</w:t>
+      </w:r>
+      <w:r>
+        <w:rPr>
+          <w:lang w:val="en-US"/>
+        </w:rPr>
+        <w:t>.</w:t>
+      </w:r>
+    </w:p>
+    <w:p>
+      <w:pPr>
+        <w:pStyle w:val="NormalWeb"/>
+        <w:rPr>
+          <w:lang w:val="en-US"/>
+        </w:rPr>
+      </w:pPr>
+      <w:r>
+        <w:rPr>
+          <w:lang w:val="en-US"/>
+        </w:rPr>
+        <w:t>Moreover, you can track changes on pages that require a click or an input and monitor configured pages from different locations and more.</w:t>
+      </w:r>
+    </w:p>
+    <w:p>
+      <w:pPr>
+        <w:rPr>
+          <w:lang w:val="en-US"/>
+        </w:rPr>
+      </w:pPr>
+      <w:r>
+        <w:rPr>
+          <w:lang w:val="en-US"/>
+        </w:rPr>
+        <w:t xml:space="preserve">It collects and stores web content along </w:t>
+      </w:r>
+      <w:r>
+        <w:rPr>
+          <w:highlight w:val="yellow"/>
+          <w:lang w:val="en-US"/>
+        </w:rPr>
+        <w:t>with change history for up to six months</w:t>
+      </w:r>
+      <w:r>
+        <w:rPr>
+          <w:lang w:val="en-US"/>
+        </w:rPr>
+        <w:t>, allowing you to track old pages or changes when required.</w:t>
+      </w:r>
+    </w:p>
+    <w:p>
+      <w:pPr>
+        <w:rPr>
+          <w:lang w:val="en-US"/>
+        </w:rPr>
+      </w:pPr>
+      <w:r>
+        <w:rPr>
+          <w:noProof/>
+          <w:lang w:eastAsia="fr-FR"/>
+        </w:rPr>
+        <w:drawing>
+          <wp:inline distT="0" distB="0" distL="0" distR="0" wp14:anchorId="2F0B58BB" wp14:editId="7ABB0965">
+            <wp:extent cx="5760720" cy="4147522"/>
+            <wp:effectExtent l="0" t="0" r="0" b="5715"/>
+            <wp:docPr id="14" name="Image 14"/>
+            <wp:cNvGraphicFramePr>
+              <a:graphicFrameLocks xmlns:a="http://schemas.openxmlformats.org/drawingml/2006/main" noChangeAspect="1"/>
+            </wp:cNvGraphicFramePr>
+            <a:graphic xmlns:a="http://schemas.openxmlformats.org/drawingml/2006/main">
+              <a:graphicData uri="http://schemas.openxmlformats.org/drawingml/2006/picture">
+                <pic:pic xmlns:pic="http://schemas.openxmlformats.org/drawingml/2006/picture">
+                  <pic:nvPicPr>
+                    <pic:cNvPr id="0" name=""/>
+                    <pic:cNvPicPr/>
+                  </pic:nvPicPr>
+                  <pic:blipFill>
+                    <a:blip r:embed="rId28"/>
+                    <a:stretch>
+                      <a:fillRect/>
+                    </a:stretch>
+                  </pic:blipFill>
+                  <pic:spPr>
+                    <a:xfrm>
+                      <a:off x="0" y="0"/>
                       <a:ext cx="5760720" cy="4147522"/>
                     </a:xfrm>
                     <a:prstGeom prst="rect">
@@ -1342,7 +1389,7 @@
           <w:lang w:val="en-US"/>
         </w:rPr>
       </w:pPr>
-      <w:hyperlink r:id="rId28" w:history="1">
+      <w:hyperlink r:id="rId29" w:history="1">
         <w:r>
           <w:rPr>
             <w:rStyle w:val="Lienhypertexte"/>
@@ -1380,7 +1427,7 @@
                     <pic:cNvPicPr/>
                   </pic:nvPicPr>
                   <pic:blipFill>
-                    <a:blip r:embed="rId29"/>
+                    <a:blip r:embed="rId30"/>
                     <a:stretch>
                       <a:fillRect/>
                     </a:stretch>
@@ -1541,26 +1588,52 @@
       </w:pPr>
     </w:p>
     <w:p>
-      <w:hyperlink r:id="rId30" w:history="1">
+      <w:pPr>
+        <w:rPr>
+          <w:lang w:val="en-US"/>
+        </w:rPr>
+      </w:pPr>
+      <w:hyperlink r:id="rId31" w:history="1">
         <w:r>
           <w:rPr>
             <w:rStyle w:val="Lienhypertexte"/>
+            <w:lang w:val="en-US"/>
           </w:rPr>
           <w:t>https://www.testomato.com/</w:t>
         </w:r>
       </w:hyperlink>
     </w:p>
     <w:p>
-      <w:r>
+      <w:pPr>
+        <w:rPr>
+          <w:lang w:val="en-US"/>
+        </w:rPr>
+      </w:pPr>
+      <w:r>
+        <w:rPr>
+          <w:lang w:val="en-US"/>
+        </w:rPr>
         <w:br w:type="page"/>
       </w:r>
     </w:p>
-    <w:p/>
-    <w:p>
-      <w:hyperlink r:id="rId31" w:history="1">
+    <w:p>
+      <w:pPr>
+        <w:rPr>
+          <w:lang w:val="en-US"/>
+        </w:rPr>
+      </w:pPr>
+    </w:p>
+    <w:p>
+      <w:pPr>
+        <w:rPr>
+          <w:lang w:val="en-US"/>
+        </w:rPr>
+      </w:pPr>
+      <w:hyperlink r:id="rId32" w:history="1">
         <w:r>
           <w:rPr>
             <w:rStyle w:val="Lienhypertexte"/>
+            <w:lang w:val="en-US"/>
           </w:rPr>
           <w:t>https://visualping.io/</w:t>
         </w:r>
@@ -1588,7 +1661,7 @@
                     <pic:cNvPicPr/>
                   </pic:nvPicPr>
                   <pic:blipFill>
-                    <a:blip r:embed="rId32"/>
+                    <a:blip r:embed="rId33"/>
                     <a:stretch>
                       <a:fillRect/>
                     </a:stretch>
@@ -1662,23 +1735,21 @@
         </w:rPr>
         <w:t xml:space="preserve"> – big or small.</w:t>
       </w:r>
-      <w:bookmarkStart w:id="0" w:name="_GoBack"/>
-      <w:bookmarkEnd w:id="0"/>
-    </w:p>
-    <w:p>
-      <w:pPr>
-        <w:rPr>
-          <w:lang w:val="en-US"/>
-        </w:rPr>
-      </w:pPr>
-    </w:p>
-    <w:p>
-      <w:pPr>
-        <w:rPr>
-          <w:lang w:val="en-US"/>
-        </w:rPr>
-      </w:pPr>
-      <w:hyperlink r:id="rId33" w:history="1">
+    </w:p>
+    <w:p>
+      <w:pPr>
+        <w:rPr>
+          <w:lang w:val="en-US"/>
+        </w:rPr>
+      </w:pPr>
+    </w:p>
+    <w:p>
+      <w:pPr>
+        <w:rPr>
+          <w:lang w:val="en-US"/>
+        </w:rPr>
+      </w:pPr>
+      <w:hyperlink r:id="rId34" w:history="1">
         <w:r>
           <w:rPr>
             <w:rStyle w:val="Lienhypertexte"/>
@@ -1736,7 +1807,7 @@
                     <pic:cNvPicPr/>
                   </pic:nvPicPr>
                   <pic:blipFill>
-                    <a:blip r:embed="rId34"/>
+                    <a:blip r:embed="rId35"/>
                     <a:stretch>
                       <a:fillRect/>
                     </a:stretch>
@@ -1779,10 +1850,16 @@
       </w:pPr>
     </w:p>
     <w:p>
-      <w:hyperlink r:id="rId35" w:history="1">
+      <w:pPr>
+        <w:rPr>
+          <w:lang w:val="en-US"/>
+        </w:rPr>
+      </w:pPr>
+      <w:hyperlink r:id="rId36" w:history="1">
         <w:r>
           <w:rPr>
             <w:rStyle w:val="Lienhypertexte"/>
+            <w:lang w:val="en-US"/>
           </w:rPr>
           <w:t>https://www.logicmonitor.com/website-monitoring</w:t>
         </w:r>
@@ -1811,7 +1888,7 @@
                     <pic:cNvPicPr/>
                   </pic:nvPicPr>
                   <pic:blipFill>
-                    <a:blip r:embed="rId36"/>
+                    <a:blip r:embed="rId37"/>
                     <a:stretch>
                       <a:fillRect/>
                     </a:stretch>
@@ -1837,7 +1914,7 @@
     <w:p/>
     <w:p/>
     <w:p>
-      <w:hyperlink r:id="rId37" w:history="1">
+      <w:hyperlink r:id="rId38" w:history="1">
         <w:r>
           <w:rPr>
             <w:rStyle w:val="Lienhypertexte"/>
@@ -1869,7 +1946,7 @@
                     <pic:cNvPicPr/>
                   </pic:nvPicPr>
                   <pic:blipFill>
-                    <a:blip r:embed="rId38"/>
+                    <a:blip r:embed="rId39"/>
                     <a:stretch>
                       <a:fillRect/>
                     </a:stretch>
@@ -1890,6 +1967,22 @@
         </w:drawing>
       </w:r>
     </w:p>
+    <w:p/>
+    <w:p/>
+    <w:p/>
+    <w:p/>
+    <w:p>
+      <w:hyperlink r:id="rId40" w:history="1">
+        <w:r>
+          <w:rPr>
+            <w:rStyle w:val="Lienhypertexte"/>
+          </w:rPr>
+          <w:t>https://www.uptrends.com/support/kb/monitor-settings/content-match</w:t>
+        </w:r>
+      </w:hyperlink>
+    </w:p>
+    <w:p/>
+    <w:p/>
     <w:sectPr>
       <w:pgSz w:w="11906" w:h="16838"/>
       <w:pgMar w:top="1417" w:right="1417" w:bottom="1417" w:left="1417" w:header="708" w:footer="708" w:gutter="0"/>

</xml_diff>